<commit_message>
how to customize maven setup in eclipse
</commit_message>
<xml_diff>
--- a/How to set local Maven repo.docx
+++ b/How to set local Maven repo.docx
@@ -4,25 +4,18 @@
   <w:body>
     <w:p>
       <w:r>
-        <w:t xml:space="preserve">How to set local Maven </w:t>
-      </w:r>
-      <w:proofErr w:type="gramStart"/>
-      <w:r>
-        <w:t>repo :</w:t>
-      </w:r>
-      <w:proofErr w:type="gramEnd"/>
-    </w:p>
-    <w:p>
-      <w:r>
-        <w:t xml:space="preserve">Create the maven </w:t>
-      </w:r>
-      <w:proofErr w:type="gramStart"/>
-      <w:r>
-        <w:t>setting.xml(</w:t>
-      </w:r>
-      <w:proofErr w:type="gramEnd"/>
-      <w:r>
-        <w:t>rename to stack.xml) file.</w:t>
+        <w:t xml:space="preserve">How to set local </w:t>
+      </w:r>
+      <w:r>
+        <w:t xml:space="preserve">Maven </w:t>
+      </w:r>
+      <w:r>
+        <w:t>:</w:t>
+      </w:r>
+    </w:p>
+    <w:p>
+      <w:r>
+        <w:t>Create the maven setting.xml(rename to stack.xml) file.</w:t>
       </w:r>
     </w:p>
     <w:p>
@@ -32,44 +25,21 @@
     </w:p>
     <w:p>
       <w:r>
-        <w:t>&lt;</w:t>
-      </w:r>
-      <w:proofErr w:type="spellStart"/>
-      <w:r>
-        <w:t>localRepository</w:t>
-      </w:r>
-      <w:proofErr w:type="spellEnd"/>
-      <w:r>
-        <w:t>&gt;C:\Users\nishchay\m2_20.12&lt;/</w:t>
-      </w:r>
-      <w:proofErr w:type="spellStart"/>
-      <w:r>
-        <w:t>localRepository</w:t>
-      </w:r>
-      <w:proofErr w:type="spellEnd"/>
-      <w:r>
-        <w:t>&gt;</w:t>
+        <w:t>&lt;localRepository&gt;C:\Users\nishchay\m2_20.12&lt;/localRepository&gt;</w:t>
       </w:r>
       <w:r>
         <w:t xml:space="preserve"> </w:t>
       </w:r>
     </w:p>
     <w:p>
-      <w:proofErr w:type="gramStart"/>
-      <w:r>
-        <w:t>How to change maven installation to local environment maven.</w:t>
-      </w:r>
-      <w:proofErr w:type="gramEnd"/>
-      <w:r>
-        <w:t xml:space="preserve"> </w:t>
-      </w:r>
-    </w:p>
-    <w:p>
-      <w:proofErr w:type="gramStart"/>
+      <w:r>
+        <w:t xml:space="preserve">How to change maven installation to local environment maven. </w:t>
+      </w:r>
+    </w:p>
+    <w:p>
       <w:r>
         <w:t>Under window-&gt;preferences-&gt;maven-&gt;installations.</w:t>
       </w:r>
-      <w:proofErr w:type="gramEnd"/>
     </w:p>
     <w:p>
       <w:r>
@@ -136,26 +106,23 @@
     <w:p/>
     <w:p>
       <w:r>
-        <w:t xml:space="preserve">In Eclipse how to </w:t>
-      </w:r>
-      <w:proofErr w:type="gramStart"/>
-      <w:r>
-        <w:t>provided</w:t>
-      </w:r>
-      <w:proofErr w:type="gramEnd"/>
-      <w:r>
-        <w:t xml:space="preserve"> this xml file to maven.</w:t>
-      </w:r>
-    </w:p>
-    <w:p>
-      <w:r>
-        <w:t>Under window-&gt;preferences-&gt;maven-&gt;</w:t>
-      </w:r>
-      <w:proofErr w:type="spellStart"/>
-      <w:r>
-        <w:t>usersetttings</w:t>
-      </w:r>
-      <w:proofErr w:type="spellEnd"/>
+        <w:t>In Eclipse how to provided this xml file to maven.</w:t>
+      </w:r>
+    </w:p>
+    <w:p>
+      <w:r>
+        <w:t>Using maven command:</w:t>
+      </w:r>
+    </w:p>
+    <w:p>
+      <w:r>
+        <w:t xml:space="preserve">Mvn –s &lt;path to setting.xml&gt; clean install. </w:t>
+      </w:r>
+    </w:p>
+    <w:p>
+      <w:r>
+        <w:t>Under window-&gt;preferences-&gt;maven-&gt;usersetttings</w:t>
+      </w:r>
     </w:p>
     <w:p/>
     <w:p>

</xml_diff>